<commit_message>
Update class diagram and document
</commit_message>
<xml_diff>
--- a/Design/4-PhanTich.docx
+++ b/Design/4-PhanTich.docx
@@ -1,6 +1,6 @@
 
 <file path=word/document.xml><?xml version="1.0" encoding="utf-8"?>
-<w:document xmlns:wpc="http://schemas.microsoft.com/office/word/2010/wordprocessingCanvas" xmlns:cx="http://schemas.microsoft.com/office/drawing/2014/chartex" xmlns:mc="http://schemas.openxmlformats.org/markup-compatibility/2006" xmlns:o="urn:schemas-microsoft-com:office:office" xmlns:r="http://schemas.openxmlformats.org/officeDocument/2006/relationships" xmlns:m="http://schemas.openxmlformats.org/officeDocument/2006/math" xmlns:v="urn:schemas-microsoft-com:vml" xmlns:wp14="http://schemas.microsoft.com/office/word/2010/wordprocessingDrawing" xmlns:wp="http://schemas.openxmlformats.org/drawingml/2006/wordprocessingDrawing" xmlns:w10="urn:schemas-microsoft-com:office:word" xmlns:w="http://schemas.openxmlformats.org/wordprocessingml/2006/main" xmlns:w14="http://schemas.microsoft.com/office/word/2010/wordml" xmlns:w15="http://schemas.microsoft.com/office/word/2012/wordml" xmlns:w16se="http://schemas.microsoft.com/office/word/2015/wordml/symex" xmlns:wpg="http://schemas.microsoft.com/office/word/2010/wordprocessingGroup" xmlns:wpi="http://schemas.microsoft.com/office/word/2010/wordprocessingInk" xmlns:wne="http://schemas.microsoft.com/office/word/2006/wordml" xmlns:wps="http://schemas.microsoft.com/office/word/2010/wordprocessingShape" mc:Ignorable="w14 w15 w16se wp14">
+<w:document xmlns:wpc="http://schemas.microsoft.com/office/word/2010/wordprocessingCanvas" xmlns:cx="http://schemas.microsoft.com/office/drawing/2014/chartex" xmlns:cx1="http://schemas.microsoft.com/office/drawing/2015/9/8/chartex" xmlns:cx2="http://schemas.microsoft.com/office/drawing/2015/10/21/chartex" xmlns:cx3="http://schemas.microsoft.com/office/drawing/2016/5/9/chartex" xmlns:cx4="http://schemas.microsoft.com/office/drawing/2016/5/10/chartex" xmlns:cx5="http://schemas.microsoft.com/office/drawing/2016/5/11/chartex" xmlns:cx6="http://schemas.microsoft.com/office/drawing/2016/5/12/chartex" xmlns:cx7="http://schemas.microsoft.com/office/drawing/2016/5/13/chartex" xmlns:cx8="http://schemas.microsoft.com/office/drawing/2016/5/14/chartex" xmlns:mc="http://schemas.openxmlformats.org/markup-compatibility/2006" xmlns:aink="http://schemas.microsoft.com/office/drawing/2016/ink" xmlns:am3d="http://schemas.microsoft.com/office/drawing/2017/model3d" xmlns:o="urn:schemas-microsoft-com:office:office" xmlns:r="http://schemas.openxmlformats.org/officeDocument/2006/relationships" xmlns:m="http://schemas.openxmlformats.org/officeDocument/2006/math" xmlns:v="urn:schemas-microsoft-com:vml" xmlns:wp14="http://schemas.microsoft.com/office/word/2010/wordprocessingDrawing" xmlns:wp="http://schemas.openxmlformats.org/drawingml/2006/wordprocessingDrawing" xmlns:w10="urn:schemas-microsoft-com:office:word" xmlns:w="http://schemas.openxmlformats.org/wordprocessingml/2006/main" xmlns:w14="http://schemas.microsoft.com/office/word/2010/wordml" xmlns:w15="http://schemas.microsoft.com/office/word/2012/wordml" xmlns:w16cex="http://schemas.microsoft.com/office/word/2018/wordml/cex" xmlns:w16cid="http://schemas.microsoft.com/office/word/2016/wordml/cid" xmlns:w16="http://schemas.microsoft.com/office/word/2018/wordml" xmlns:w16se="http://schemas.microsoft.com/office/word/2015/wordml/symex" xmlns:wpg="http://schemas.microsoft.com/office/word/2010/wordprocessingGroup" xmlns:wpi="http://schemas.microsoft.com/office/word/2010/wordprocessingInk" xmlns:wne="http://schemas.microsoft.com/office/word/2006/wordml" xmlns:wps="http://schemas.microsoft.com/office/word/2010/wordprocessingShape" mc:Ignorable="w14 w15 w16se w16cid w16 w16cex wp14">
   <w:body>
     <w:p>
       <w:pPr>
@@ -1465,10 +1465,10 @@
           <w:lang w:val="en-US"/>
         </w:rPr>
         <w:drawing>
-          <wp:inline distT="0" distB="0" distL="0" distR="0" wp14:anchorId="30AE0E78" wp14:editId="54A70103">
-            <wp:extent cx="5734050" cy="4314825"/>
-            <wp:effectExtent l="0" t="0" r="0" b="9525"/>
-            <wp:docPr id="2" name="Picture 2"/>
+          <wp:inline distT="0" distB="0" distL="0" distR="0" wp14:anchorId="61D2F186" wp14:editId="0C84A2C8">
+            <wp:extent cx="5732145" cy="4034155"/>
+            <wp:effectExtent l="0" t="0" r="1905" b="4445"/>
+            <wp:docPr id="8" name="Picture 8"/>
             <wp:cNvGraphicFramePr>
               <a:graphicFrameLocks xmlns:a="http://schemas.openxmlformats.org/drawingml/2006/main" noChangeAspect="1"/>
             </wp:cNvGraphicFramePr>
@@ -1476,7 +1476,7 @@
               <a:graphicData uri="http://schemas.openxmlformats.org/drawingml/2006/picture">
                 <pic:pic xmlns:pic="http://schemas.openxmlformats.org/drawingml/2006/picture">
                   <pic:nvPicPr>
-                    <pic:cNvPr id="0" name="Picture 1"/>
+                    <pic:cNvPr id="0" name="Picture 2"/>
                     <pic:cNvPicPr>
                       <a:picLocks noChangeAspect="1" noChangeArrowheads="1"/>
                     </pic:cNvPicPr>
@@ -1497,7 +1497,7 @@
                   <pic:spPr bwMode="auto">
                     <a:xfrm>
                       <a:off x="0" y="0"/>
-                      <a:ext cx="5734050" cy="4314825"/>
+                      <a:ext cx="5732145" cy="4034155"/>
                     </a:xfrm>
                     <a:prstGeom prst="rect">
                       <a:avLst/>
@@ -2047,7 +2047,13 @@
               <w:rPr>
                 <w:lang w:val="en-US"/>
               </w:rPr>
-              <w:t>RentingBill</w:t>
+              <w:t>Renting</w:t>
+            </w:r>
+            <w:r>
+              <w:rPr>
+                <w:lang w:val="en-US"/>
+              </w:rPr>
+              <w:t>Slip</w:t>
             </w:r>
           </w:p>
         </w:tc>
@@ -2254,6 +2260,89 @@
                 <w:lang w:val="en-US"/>
               </w:rPr>
               <w:t>Nhà xuất bản</w:t>
+            </w:r>
+          </w:p>
+        </w:tc>
+      </w:tr>
+      <w:tr>
+        <w:tc>
+          <w:tcPr>
+            <w:tcW w:w="801" w:type="dxa"/>
+          </w:tcPr>
+          <w:p>
+            <w:pPr>
+              <w:pStyle w:val="BodyText"/>
+              <w:spacing w:after="0"/>
+              <w:jc w:val="center"/>
+              <w:rPr>
+                <w:lang w:val="en-US"/>
+              </w:rPr>
+            </w:pPr>
+            <w:r>
+              <w:rPr>
+                <w:lang w:val="en-US"/>
+              </w:rPr>
+              <w:t>9</w:t>
+            </w:r>
+          </w:p>
+        </w:tc>
+        <w:tc>
+          <w:tcPr>
+            <w:tcW w:w="2110" w:type="dxa"/>
+          </w:tcPr>
+          <w:p>
+            <w:pPr>
+              <w:pStyle w:val="BodyText"/>
+              <w:spacing w:after="0"/>
+              <w:rPr>
+                <w:lang w:val="en-US"/>
+              </w:rPr>
+            </w:pPr>
+            <w:r>
+              <w:rPr>
+                <w:lang w:val="en-US"/>
+              </w:rPr>
+              <w:t>RepaySlip</w:t>
+            </w:r>
+          </w:p>
+        </w:tc>
+        <w:tc>
+          <w:tcPr>
+            <w:tcW w:w="2110" w:type="dxa"/>
+          </w:tcPr>
+          <w:p>
+            <w:pPr>
+              <w:pStyle w:val="BodyText"/>
+              <w:spacing w:after="0"/>
+              <w:rPr>
+                <w:lang w:val="en-US"/>
+              </w:rPr>
+            </w:pPr>
+            <w:r>
+              <w:rPr>
+                <w:lang w:val="en-US"/>
+              </w:rPr>
+              <w:t>Class</w:t>
+            </w:r>
+          </w:p>
+        </w:tc>
+        <w:tc>
+          <w:tcPr>
+            <w:tcW w:w="3847" w:type="dxa"/>
+          </w:tcPr>
+          <w:p>
+            <w:pPr>
+              <w:pStyle w:val="BodyText"/>
+              <w:spacing w:after="0"/>
+              <w:rPr>
+                <w:lang w:val="en-US"/>
+              </w:rPr>
+            </w:pPr>
+            <w:r>
+              <w:rPr>
+                <w:lang w:val="en-US"/>
+              </w:rPr>
+              <w:t>Quản lý đơn đền sách</w:t>
             </w:r>
           </w:p>
         </w:tc>
@@ -9249,81 +9338,21 @@
     </w:tbl>
     <w:p>
       <w:pPr>
-        <w:pStyle w:val="BodyText"/>
-        <w:keepLines w:val="0"/>
-        <w:widowControl/>
-        <w:spacing w:before="120"/>
-        <w:jc w:val="both"/>
-        <w:rPr>
-          <w:i/>
-          <w:color w:val="0000FF"/>
-        </w:rPr>
-      </w:pPr>
-    </w:p>
-    <w:p>
-      <w:pPr>
-        <w:pStyle w:val="BodyText"/>
-        <w:keepLines w:val="0"/>
-        <w:widowControl/>
-        <w:spacing w:before="120"/>
-        <w:jc w:val="both"/>
-        <w:rPr>
-          <w:i/>
-          <w:color w:val="0000FF"/>
-        </w:rPr>
-      </w:pPr>
-    </w:p>
-    <w:p>
-      <w:pPr>
-        <w:pStyle w:val="BodyText"/>
-        <w:keepLines w:val="0"/>
-        <w:widowControl/>
-        <w:spacing w:before="120"/>
-        <w:jc w:val="both"/>
-        <w:rPr>
-          <w:i/>
-          <w:color w:val="0000FF"/>
-        </w:rPr>
-      </w:pPr>
-    </w:p>
-    <w:p>
-      <w:pPr>
-        <w:pStyle w:val="BodyText"/>
-        <w:keepLines w:val="0"/>
-        <w:widowControl/>
-        <w:spacing w:before="120"/>
-        <w:jc w:val="both"/>
-        <w:rPr>
-          <w:i/>
-          <w:color w:val="0000FF"/>
-        </w:rPr>
-      </w:pPr>
-    </w:p>
-    <w:p>
-      <w:pPr>
-        <w:pStyle w:val="BodyText"/>
-        <w:keepLines w:val="0"/>
-        <w:widowControl/>
-        <w:spacing w:before="120"/>
-        <w:jc w:val="both"/>
-        <w:rPr>
-          <w:i/>
-          <w:color w:val="0000FF"/>
-        </w:rPr>
-      </w:pPr>
-      <w:bookmarkStart w:id="5" w:name="_GoBack"/>
-      <w:bookmarkEnd w:id="5"/>
-    </w:p>
-    <w:p>
-      <w:pPr>
         <w:pStyle w:val="Caption"/>
         <w:keepNext/>
         <w:rPr>
           <w:lang w:val="en-US"/>
         </w:rPr>
       </w:pPr>
+      <w:bookmarkStart w:id="5" w:name="_Toc167699050"/>
+      <w:bookmarkStart w:id="6" w:name="_Toc44508028"/>
+    </w:p>
+    <w:p>
+      <w:pPr>
+        <w:pStyle w:val="Caption"/>
+        <w:keepNext/>
+      </w:pPr>
       <w:r>
-        <w:lastRenderedPageBreak/>
         <w:t xml:space="preserve">Bảng </w:t>
       </w:r>
       <w:r>
@@ -9339,7 +9368,966 @@
         <w:rPr>
           <w:noProof/>
         </w:rPr>
-        <w:t>8</w:t>
+        <w:t>9</w:t>
+      </w:r>
+      <w:r>
+        <w:fldChar w:fldCharType="end"/>
+      </w:r>
+      <w:r>
+        <w:rPr>
+          <w:lang w:val="en-US"/>
+        </w:rPr>
+        <w:t xml:space="preserve"> Mô tả class ReturnSlip</w:t>
+      </w:r>
+    </w:p>
+    <w:tbl>
+      <w:tblPr>
+        <w:tblStyle w:val="TableGrid"/>
+        <w:tblW w:w="9576" w:type="dxa"/>
+        <w:tblLook w:val="04A0" w:firstRow="1" w:lastRow="0" w:firstColumn="1" w:lastColumn="0" w:noHBand="0" w:noVBand="1"/>
+      </w:tblPr>
+      <w:tblGrid>
+        <w:gridCol w:w="758"/>
+        <w:gridCol w:w="1966"/>
+        <w:gridCol w:w="1566"/>
+        <w:gridCol w:w="1640"/>
+        <w:gridCol w:w="3646"/>
+      </w:tblGrid>
+      <w:tr>
+        <w:trPr>
+          <w:trHeight w:val="324"/>
+        </w:trPr>
+        <w:tc>
+          <w:tcPr>
+            <w:tcW w:w="758" w:type="dxa"/>
+            <w:hideMark/>
+          </w:tcPr>
+          <w:p>
+            <w:pPr>
+              <w:widowControl/>
+              <w:rPr>
+                <w:b/>
+                <w:bCs/>
+                <w:color w:val="000000"/>
+                <w:szCs w:val="24"/>
+                <w:lang w:val="en-US" w:eastAsia="ja-JP"/>
+              </w:rPr>
+            </w:pPr>
+            <w:r>
+              <w:rPr>
+                <w:b/>
+                <w:bCs/>
+                <w:color w:val="000000"/>
+                <w:szCs w:val="24"/>
+                <w:lang w:eastAsia="ja-JP"/>
+              </w:rPr>
+              <w:t>STT</w:t>
+            </w:r>
+          </w:p>
+        </w:tc>
+        <w:tc>
+          <w:tcPr>
+            <w:tcW w:w="1966" w:type="dxa"/>
+            <w:hideMark/>
+          </w:tcPr>
+          <w:p>
+            <w:pPr>
+              <w:widowControl/>
+              <w:rPr>
+                <w:b/>
+                <w:bCs/>
+                <w:color w:val="000000"/>
+                <w:szCs w:val="24"/>
+                <w:lang w:val="en-US" w:eastAsia="ja-JP"/>
+              </w:rPr>
+            </w:pPr>
+            <w:r>
+              <w:rPr>
+                <w:b/>
+                <w:bCs/>
+                <w:color w:val="000000"/>
+                <w:szCs w:val="24"/>
+                <w:lang w:eastAsia="ja-JP"/>
+              </w:rPr>
+              <w:t>Tên thuộc tính</w:t>
+            </w:r>
+          </w:p>
+        </w:tc>
+        <w:tc>
+          <w:tcPr>
+            <w:tcW w:w="1566" w:type="dxa"/>
+            <w:hideMark/>
+          </w:tcPr>
+          <w:p>
+            <w:pPr>
+              <w:widowControl/>
+              <w:rPr>
+                <w:b/>
+                <w:bCs/>
+                <w:color w:val="000000"/>
+                <w:szCs w:val="24"/>
+                <w:lang w:val="en-US" w:eastAsia="ja-JP"/>
+              </w:rPr>
+            </w:pPr>
+            <w:r>
+              <w:rPr>
+                <w:b/>
+                <w:bCs/>
+                <w:color w:val="000000"/>
+                <w:szCs w:val="24"/>
+                <w:lang w:val="en-US" w:eastAsia="ja-JP"/>
+              </w:rPr>
+              <w:t>Loại</w:t>
+            </w:r>
+          </w:p>
+        </w:tc>
+        <w:tc>
+          <w:tcPr>
+            <w:tcW w:w="1640" w:type="dxa"/>
+            <w:hideMark/>
+          </w:tcPr>
+          <w:p>
+            <w:pPr>
+              <w:widowControl/>
+              <w:rPr>
+                <w:b/>
+                <w:bCs/>
+                <w:color w:val="000000"/>
+                <w:szCs w:val="24"/>
+                <w:lang w:val="en-US" w:eastAsia="ja-JP"/>
+              </w:rPr>
+            </w:pPr>
+            <w:r>
+              <w:rPr>
+                <w:b/>
+                <w:bCs/>
+                <w:color w:val="000000"/>
+                <w:szCs w:val="24"/>
+                <w:lang w:eastAsia="ja-JP"/>
+              </w:rPr>
+              <w:t>Ràng buộc</w:t>
+            </w:r>
+          </w:p>
+        </w:tc>
+        <w:tc>
+          <w:tcPr>
+            <w:tcW w:w="3646" w:type="dxa"/>
+            <w:hideMark/>
+          </w:tcPr>
+          <w:p>
+            <w:pPr>
+              <w:widowControl/>
+              <w:rPr>
+                <w:b/>
+                <w:bCs/>
+                <w:color w:val="000000"/>
+                <w:szCs w:val="24"/>
+                <w:lang w:val="en-US" w:eastAsia="ja-JP"/>
+              </w:rPr>
+            </w:pPr>
+            <w:r>
+              <w:rPr>
+                <w:b/>
+                <w:bCs/>
+                <w:color w:val="000000"/>
+                <w:szCs w:val="24"/>
+                <w:lang w:eastAsia="ja-JP"/>
+              </w:rPr>
+              <w:t>Ý nghĩa/ghi chú</w:t>
+            </w:r>
+          </w:p>
+        </w:tc>
+      </w:tr>
+      <w:tr>
+        <w:trPr>
+          <w:trHeight w:val="324"/>
+        </w:trPr>
+        <w:tc>
+          <w:tcPr>
+            <w:tcW w:w="758" w:type="dxa"/>
+            <w:hideMark/>
+          </w:tcPr>
+          <w:p>
+            <w:pPr>
+              <w:widowControl/>
+              <w:jc w:val="center"/>
+              <w:rPr>
+                <w:color w:val="000000"/>
+                <w:szCs w:val="24"/>
+                <w:lang w:val="en-US" w:eastAsia="ja-JP"/>
+              </w:rPr>
+            </w:pPr>
+            <w:r>
+              <w:rPr>
+                <w:color w:val="000000"/>
+                <w:szCs w:val="24"/>
+                <w:lang w:val="en-US" w:eastAsia="ja-JP"/>
+              </w:rPr>
+              <w:t>1</w:t>
+            </w:r>
+          </w:p>
+        </w:tc>
+        <w:tc>
+          <w:tcPr>
+            <w:tcW w:w="1966" w:type="dxa"/>
+            <w:hideMark/>
+          </w:tcPr>
+          <w:p>
+            <w:pPr>
+              <w:widowControl/>
+              <w:rPr>
+                <w:color w:val="000000"/>
+                <w:szCs w:val="24"/>
+                <w:lang w:val="en-US" w:eastAsia="ja-JP"/>
+              </w:rPr>
+            </w:pPr>
+            <w:r>
+              <w:rPr>
+                <w:color w:val="000000"/>
+                <w:szCs w:val="24"/>
+                <w:lang w:val="en-US" w:eastAsia="ja-JP"/>
+              </w:rPr>
+              <w:t>AccountId</w:t>
+            </w:r>
+          </w:p>
+        </w:tc>
+        <w:tc>
+          <w:tcPr>
+            <w:tcW w:w="1566" w:type="dxa"/>
+            <w:hideMark/>
+          </w:tcPr>
+          <w:p>
+            <w:pPr>
+              <w:widowControl/>
+              <w:rPr>
+                <w:color w:val="000000"/>
+                <w:szCs w:val="24"/>
+                <w:lang w:val="en-US" w:eastAsia="ja-JP"/>
+              </w:rPr>
+            </w:pPr>
+            <w:r>
+              <w:rPr>
+                <w:color w:val="000000"/>
+                <w:szCs w:val="24"/>
+                <w:lang w:val="en-US" w:eastAsia="ja-JP"/>
+              </w:rPr>
+              <w:t>int</w:t>
+            </w:r>
+          </w:p>
+        </w:tc>
+        <w:tc>
+          <w:tcPr>
+            <w:tcW w:w="1640" w:type="dxa"/>
+            <w:hideMark/>
+          </w:tcPr>
+          <w:p>
+            <w:pPr>
+              <w:widowControl/>
+              <w:rPr>
+                <w:color w:val="000000"/>
+                <w:szCs w:val="24"/>
+                <w:lang w:val="en-US" w:eastAsia="ja-JP"/>
+              </w:rPr>
+            </w:pPr>
+            <w:r>
+              <w:rPr>
+                <w:color w:val="000000"/>
+                <w:szCs w:val="24"/>
+                <w:lang w:val="en-US" w:eastAsia="ja-JP"/>
+              </w:rPr>
+              <w:t>private</w:t>
+            </w:r>
+          </w:p>
+        </w:tc>
+        <w:tc>
+          <w:tcPr>
+            <w:tcW w:w="3646" w:type="dxa"/>
+            <w:hideMark/>
+          </w:tcPr>
+          <w:p>
+            <w:pPr>
+              <w:widowControl/>
+              <w:rPr>
+                <w:color w:val="000000"/>
+                <w:szCs w:val="24"/>
+                <w:lang w:val="en-US" w:eastAsia="ja-JP"/>
+              </w:rPr>
+            </w:pPr>
+            <w:r>
+              <w:rPr>
+                <w:color w:val="000000"/>
+                <w:szCs w:val="24"/>
+                <w:lang w:val="en-US" w:eastAsia="ja-JP"/>
+              </w:rPr>
+              <w:t>ID của Account</w:t>
+            </w:r>
+          </w:p>
+        </w:tc>
+      </w:tr>
+      <w:tr>
+        <w:trPr>
+          <w:trHeight w:val="324"/>
+        </w:trPr>
+        <w:tc>
+          <w:tcPr>
+            <w:tcW w:w="758" w:type="dxa"/>
+            <w:hideMark/>
+          </w:tcPr>
+          <w:p>
+            <w:pPr>
+              <w:widowControl/>
+              <w:jc w:val="center"/>
+              <w:rPr>
+                <w:color w:val="000000"/>
+                <w:szCs w:val="24"/>
+                <w:lang w:val="en-US" w:eastAsia="ja-JP"/>
+              </w:rPr>
+            </w:pPr>
+            <w:r>
+              <w:rPr>
+                <w:color w:val="000000"/>
+                <w:szCs w:val="24"/>
+                <w:lang w:val="en-US" w:eastAsia="ja-JP"/>
+              </w:rPr>
+              <w:t>2</w:t>
+            </w:r>
+          </w:p>
+        </w:tc>
+        <w:tc>
+          <w:tcPr>
+            <w:tcW w:w="1966" w:type="dxa"/>
+            <w:hideMark/>
+          </w:tcPr>
+          <w:p>
+            <w:pPr>
+              <w:widowControl/>
+              <w:rPr>
+                <w:color w:val="000000"/>
+                <w:szCs w:val="24"/>
+                <w:lang w:val="en-US" w:eastAsia="ja-JP"/>
+              </w:rPr>
+            </w:pPr>
+            <w:r>
+              <w:rPr>
+                <w:color w:val="000000"/>
+                <w:szCs w:val="24"/>
+                <w:lang w:val="en-US" w:eastAsia="ja-JP"/>
+              </w:rPr>
+              <w:t>BookId</w:t>
+            </w:r>
+          </w:p>
+        </w:tc>
+        <w:tc>
+          <w:tcPr>
+            <w:tcW w:w="1566" w:type="dxa"/>
+            <w:hideMark/>
+          </w:tcPr>
+          <w:p>
+            <w:pPr>
+              <w:widowControl/>
+              <w:rPr>
+                <w:color w:val="000000"/>
+                <w:szCs w:val="24"/>
+                <w:lang w:val="en-US" w:eastAsia="ja-JP"/>
+              </w:rPr>
+            </w:pPr>
+            <w:r>
+              <w:rPr>
+                <w:color w:val="000000"/>
+                <w:szCs w:val="24"/>
+                <w:lang w:val="en-US" w:eastAsia="ja-JP"/>
+              </w:rPr>
+              <w:t>int</w:t>
+            </w:r>
+          </w:p>
+        </w:tc>
+        <w:tc>
+          <w:tcPr>
+            <w:tcW w:w="1640" w:type="dxa"/>
+            <w:hideMark/>
+          </w:tcPr>
+          <w:p>
+            <w:pPr>
+              <w:widowControl/>
+              <w:rPr>
+                <w:color w:val="000000"/>
+                <w:szCs w:val="24"/>
+                <w:lang w:val="en-US" w:eastAsia="ja-JP"/>
+              </w:rPr>
+            </w:pPr>
+            <w:r>
+              <w:rPr>
+                <w:color w:val="000000"/>
+                <w:szCs w:val="24"/>
+                <w:lang w:val="en-US" w:eastAsia="ja-JP"/>
+              </w:rPr>
+              <w:t>private</w:t>
+            </w:r>
+          </w:p>
+        </w:tc>
+        <w:tc>
+          <w:tcPr>
+            <w:tcW w:w="3646" w:type="dxa"/>
+            <w:hideMark/>
+          </w:tcPr>
+          <w:p>
+            <w:pPr>
+              <w:widowControl/>
+              <w:rPr>
+                <w:color w:val="000000"/>
+                <w:szCs w:val="24"/>
+                <w:lang w:val="en-US" w:eastAsia="ja-JP"/>
+              </w:rPr>
+            </w:pPr>
+            <w:r>
+              <w:rPr>
+                <w:color w:val="000000"/>
+                <w:szCs w:val="24"/>
+                <w:lang w:val="en-US" w:eastAsia="ja-JP"/>
+              </w:rPr>
+              <w:t>ID của Book</w:t>
+            </w:r>
+          </w:p>
+        </w:tc>
+      </w:tr>
+      <w:tr>
+        <w:trPr>
+          <w:trHeight w:val="324"/>
+        </w:trPr>
+        <w:tc>
+          <w:tcPr>
+            <w:tcW w:w="758" w:type="dxa"/>
+            <w:hideMark/>
+          </w:tcPr>
+          <w:p>
+            <w:pPr>
+              <w:widowControl/>
+              <w:jc w:val="center"/>
+              <w:rPr>
+                <w:color w:val="000000"/>
+                <w:szCs w:val="24"/>
+                <w:lang w:val="en-US" w:eastAsia="ja-JP"/>
+              </w:rPr>
+            </w:pPr>
+            <w:r>
+              <w:rPr>
+                <w:color w:val="000000"/>
+                <w:szCs w:val="24"/>
+                <w:lang w:val="en-US" w:eastAsia="ja-JP"/>
+              </w:rPr>
+              <w:t>3</w:t>
+            </w:r>
+          </w:p>
+        </w:tc>
+        <w:tc>
+          <w:tcPr>
+            <w:tcW w:w="1966" w:type="dxa"/>
+            <w:hideMark/>
+          </w:tcPr>
+          <w:p>
+            <w:pPr>
+              <w:widowControl/>
+              <w:rPr>
+                <w:color w:val="000000"/>
+                <w:szCs w:val="24"/>
+                <w:lang w:val="en-US" w:eastAsia="ja-JP"/>
+              </w:rPr>
+            </w:pPr>
+            <w:r>
+              <w:rPr>
+                <w:color w:val="000000"/>
+                <w:szCs w:val="24"/>
+                <w:lang w:val="en-US" w:eastAsia="ja-JP"/>
+              </w:rPr>
+              <w:t>CreatedDate</w:t>
+            </w:r>
+          </w:p>
+        </w:tc>
+        <w:tc>
+          <w:tcPr>
+            <w:tcW w:w="1566" w:type="dxa"/>
+            <w:hideMark/>
+          </w:tcPr>
+          <w:p>
+            <w:pPr>
+              <w:widowControl/>
+              <w:rPr>
+                <w:color w:val="000000"/>
+                <w:szCs w:val="24"/>
+                <w:lang w:val="en-US" w:eastAsia="ja-JP"/>
+              </w:rPr>
+            </w:pPr>
+            <w:r>
+              <w:rPr>
+                <w:color w:val="000000"/>
+                <w:szCs w:val="24"/>
+                <w:lang w:val="en-US" w:eastAsia="ja-JP"/>
+              </w:rPr>
+              <w:t>double</w:t>
+            </w:r>
+          </w:p>
+        </w:tc>
+        <w:tc>
+          <w:tcPr>
+            <w:tcW w:w="1640" w:type="dxa"/>
+            <w:hideMark/>
+          </w:tcPr>
+          <w:p>
+            <w:pPr>
+              <w:widowControl/>
+              <w:rPr>
+                <w:color w:val="000000"/>
+                <w:szCs w:val="24"/>
+                <w:lang w:val="en-US" w:eastAsia="ja-JP"/>
+              </w:rPr>
+            </w:pPr>
+            <w:r>
+              <w:rPr>
+                <w:color w:val="000000"/>
+                <w:szCs w:val="24"/>
+                <w:lang w:val="en-US" w:eastAsia="ja-JP"/>
+              </w:rPr>
+              <w:t>private</w:t>
+            </w:r>
+          </w:p>
+        </w:tc>
+        <w:tc>
+          <w:tcPr>
+            <w:tcW w:w="3646" w:type="dxa"/>
+            <w:hideMark/>
+          </w:tcPr>
+          <w:p>
+            <w:pPr>
+              <w:widowControl/>
+              <w:rPr>
+                <w:color w:val="000000"/>
+                <w:szCs w:val="24"/>
+                <w:lang w:val="en-US" w:eastAsia="ja-JP"/>
+              </w:rPr>
+            </w:pPr>
+            <w:r>
+              <w:rPr>
+                <w:color w:val="000000"/>
+                <w:szCs w:val="24"/>
+                <w:lang w:val="en-US" w:eastAsia="ja-JP"/>
+              </w:rPr>
+              <w:t>Ngày tạo</w:t>
+            </w:r>
+          </w:p>
+        </w:tc>
+      </w:tr>
+      <w:tr>
+        <w:trPr>
+          <w:trHeight w:val="324"/>
+        </w:trPr>
+        <w:tc>
+          <w:tcPr>
+            <w:tcW w:w="758" w:type="dxa"/>
+            <w:hideMark/>
+          </w:tcPr>
+          <w:p>
+            <w:pPr>
+              <w:widowControl/>
+              <w:jc w:val="center"/>
+              <w:rPr>
+                <w:color w:val="000000"/>
+                <w:szCs w:val="24"/>
+                <w:lang w:val="en-US" w:eastAsia="ja-JP"/>
+              </w:rPr>
+            </w:pPr>
+            <w:r>
+              <w:rPr>
+                <w:color w:val="000000"/>
+                <w:szCs w:val="24"/>
+                <w:lang w:val="en-US" w:eastAsia="ja-JP"/>
+              </w:rPr>
+              <w:t>4</w:t>
+            </w:r>
+          </w:p>
+        </w:tc>
+        <w:tc>
+          <w:tcPr>
+            <w:tcW w:w="1966" w:type="dxa"/>
+            <w:hideMark/>
+          </w:tcPr>
+          <w:p>
+            <w:pPr>
+              <w:widowControl/>
+              <w:rPr>
+                <w:color w:val="000000"/>
+                <w:szCs w:val="24"/>
+                <w:lang w:val="en-US" w:eastAsia="ja-JP"/>
+              </w:rPr>
+            </w:pPr>
+            <w:r>
+              <w:rPr>
+                <w:color w:val="000000"/>
+                <w:szCs w:val="24"/>
+                <w:lang w:val="en-US" w:eastAsia="ja-JP"/>
+              </w:rPr>
+              <w:t>Id</w:t>
+            </w:r>
+          </w:p>
+        </w:tc>
+        <w:tc>
+          <w:tcPr>
+            <w:tcW w:w="1566" w:type="dxa"/>
+            <w:hideMark/>
+          </w:tcPr>
+          <w:p>
+            <w:pPr>
+              <w:widowControl/>
+              <w:rPr>
+                <w:color w:val="000000"/>
+                <w:szCs w:val="24"/>
+                <w:lang w:val="en-US" w:eastAsia="ja-JP"/>
+              </w:rPr>
+            </w:pPr>
+            <w:r>
+              <w:rPr>
+                <w:color w:val="000000"/>
+                <w:szCs w:val="24"/>
+                <w:lang w:val="en-US" w:eastAsia="ja-JP"/>
+              </w:rPr>
+              <w:t>int</w:t>
+            </w:r>
+          </w:p>
+        </w:tc>
+        <w:tc>
+          <w:tcPr>
+            <w:tcW w:w="1640" w:type="dxa"/>
+            <w:hideMark/>
+          </w:tcPr>
+          <w:p>
+            <w:pPr>
+              <w:widowControl/>
+              <w:rPr>
+                <w:color w:val="000000"/>
+                <w:szCs w:val="24"/>
+                <w:lang w:val="en-US" w:eastAsia="ja-JP"/>
+              </w:rPr>
+            </w:pPr>
+            <w:r>
+              <w:rPr>
+                <w:color w:val="000000"/>
+                <w:szCs w:val="24"/>
+                <w:lang w:val="en-US" w:eastAsia="ja-JP"/>
+              </w:rPr>
+              <w:t>private</w:t>
+            </w:r>
+          </w:p>
+        </w:tc>
+        <w:tc>
+          <w:tcPr>
+            <w:tcW w:w="3646" w:type="dxa"/>
+            <w:hideMark/>
+          </w:tcPr>
+          <w:p>
+            <w:pPr>
+              <w:widowControl/>
+              <w:rPr>
+                <w:color w:val="000000"/>
+                <w:szCs w:val="24"/>
+                <w:lang w:val="en-US" w:eastAsia="ja-JP"/>
+              </w:rPr>
+            </w:pPr>
+            <w:r>
+              <w:rPr>
+                <w:color w:val="000000"/>
+                <w:szCs w:val="24"/>
+                <w:lang w:val="en-US" w:eastAsia="ja-JP"/>
+              </w:rPr>
+              <w:t>ID của ReturnSlip</w:t>
+            </w:r>
+          </w:p>
+        </w:tc>
+      </w:tr>
+      <w:tr>
+        <w:trPr>
+          <w:trHeight w:val="324"/>
+        </w:trPr>
+        <w:tc>
+          <w:tcPr>
+            <w:tcW w:w="758" w:type="dxa"/>
+            <w:hideMark/>
+          </w:tcPr>
+          <w:p>
+            <w:pPr>
+              <w:widowControl/>
+              <w:jc w:val="center"/>
+              <w:rPr>
+                <w:color w:val="000000"/>
+                <w:szCs w:val="24"/>
+                <w:lang w:val="en-US" w:eastAsia="ja-JP"/>
+              </w:rPr>
+            </w:pPr>
+            <w:r>
+              <w:rPr>
+                <w:color w:val="000000"/>
+                <w:szCs w:val="24"/>
+                <w:lang w:val="en-US" w:eastAsia="ja-JP"/>
+              </w:rPr>
+              <w:t>5</w:t>
+            </w:r>
+          </w:p>
+        </w:tc>
+        <w:tc>
+          <w:tcPr>
+            <w:tcW w:w="1966" w:type="dxa"/>
+            <w:hideMark/>
+          </w:tcPr>
+          <w:p>
+            <w:pPr>
+              <w:widowControl/>
+              <w:rPr>
+                <w:color w:val="000000"/>
+                <w:szCs w:val="24"/>
+                <w:lang w:val="en-US" w:eastAsia="ja-JP"/>
+              </w:rPr>
+            </w:pPr>
+            <w:r>
+              <w:rPr>
+                <w:color w:val="000000"/>
+                <w:szCs w:val="24"/>
+                <w:lang w:val="en-US" w:eastAsia="ja-JP"/>
+              </w:rPr>
+              <w:t>IsDeleted</w:t>
+            </w:r>
+          </w:p>
+        </w:tc>
+        <w:tc>
+          <w:tcPr>
+            <w:tcW w:w="1566" w:type="dxa"/>
+            <w:hideMark/>
+          </w:tcPr>
+          <w:p>
+            <w:pPr>
+              <w:widowControl/>
+              <w:rPr>
+                <w:color w:val="000000"/>
+                <w:szCs w:val="24"/>
+                <w:lang w:val="en-US" w:eastAsia="ja-JP"/>
+              </w:rPr>
+            </w:pPr>
+            <w:r>
+              <w:rPr>
+                <w:color w:val="000000"/>
+                <w:szCs w:val="24"/>
+                <w:lang w:val="en-US" w:eastAsia="ja-JP"/>
+              </w:rPr>
+              <w:t>boolean</w:t>
+            </w:r>
+          </w:p>
+        </w:tc>
+        <w:tc>
+          <w:tcPr>
+            <w:tcW w:w="1640" w:type="dxa"/>
+            <w:hideMark/>
+          </w:tcPr>
+          <w:p>
+            <w:pPr>
+              <w:widowControl/>
+              <w:rPr>
+                <w:color w:val="000000"/>
+                <w:szCs w:val="24"/>
+                <w:lang w:val="en-US" w:eastAsia="ja-JP"/>
+              </w:rPr>
+            </w:pPr>
+            <w:r>
+              <w:rPr>
+                <w:color w:val="000000"/>
+                <w:szCs w:val="24"/>
+                <w:lang w:val="en-US" w:eastAsia="ja-JP"/>
+              </w:rPr>
+              <w:t>private</w:t>
+            </w:r>
+          </w:p>
+        </w:tc>
+        <w:tc>
+          <w:tcPr>
+            <w:tcW w:w="3646" w:type="dxa"/>
+            <w:hideMark/>
+          </w:tcPr>
+          <w:p>
+            <w:pPr>
+              <w:widowControl/>
+              <w:rPr>
+                <w:color w:val="000000"/>
+                <w:szCs w:val="24"/>
+                <w:lang w:val="en-US" w:eastAsia="ja-JP"/>
+              </w:rPr>
+            </w:pPr>
+            <w:r>
+              <w:rPr>
+                <w:color w:val="000000"/>
+                <w:szCs w:val="24"/>
+                <w:lang w:val="en-US" w:eastAsia="ja-JP"/>
+              </w:rPr>
+              <w:t>Đã bị xóa chưa</w:t>
+            </w:r>
+          </w:p>
+        </w:tc>
+      </w:tr>
+      <w:tr>
+        <w:trPr>
+          <w:trHeight w:val="324"/>
+        </w:trPr>
+        <w:tc>
+          <w:tcPr>
+            <w:tcW w:w="758" w:type="dxa"/>
+            <w:hideMark/>
+          </w:tcPr>
+          <w:p>
+            <w:pPr>
+              <w:widowControl/>
+              <w:jc w:val="center"/>
+              <w:rPr>
+                <w:color w:val="000000"/>
+                <w:szCs w:val="24"/>
+                <w:lang w:val="en-US" w:eastAsia="ja-JP"/>
+              </w:rPr>
+            </w:pPr>
+            <w:r>
+              <w:rPr>
+                <w:color w:val="000000"/>
+                <w:szCs w:val="24"/>
+                <w:lang w:val="en-US" w:eastAsia="ja-JP"/>
+              </w:rPr>
+              <w:lastRenderedPageBreak/>
+              <w:t>6</w:t>
+            </w:r>
+          </w:p>
+        </w:tc>
+        <w:tc>
+          <w:tcPr>
+            <w:tcW w:w="1966" w:type="dxa"/>
+            <w:hideMark/>
+          </w:tcPr>
+          <w:p>
+            <w:pPr>
+              <w:widowControl/>
+              <w:rPr>
+                <w:color w:val="000000"/>
+                <w:szCs w:val="24"/>
+                <w:lang w:val="en-US" w:eastAsia="ja-JP"/>
+              </w:rPr>
+            </w:pPr>
+            <w:r>
+              <w:rPr>
+                <w:color w:val="000000"/>
+                <w:szCs w:val="24"/>
+                <w:lang w:val="en-US" w:eastAsia="ja-JP"/>
+              </w:rPr>
+              <w:t>LostDate</w:t>
+            </w:r>
+          </w:p>
+        </w:tc>
+        <w:tc>
+          <w:tcPr>
+            <w:tcW w:w="1566" w:type="dxa"/>
+            <w:hideMark/>
+          </w:tcPr>
+          <w:p>
+            <w:pPr>
+              <w:widowControl/>
+              <w:rPr>
+                <w:color w:val="000000"/>
+                <w:szCs w:val="24"/>
+                <w:lang w:val="en-US" w:eastAsia="ja-JP"/>
+              </w:rPr>
+            </w:pPr>
+            <w:r>
+              <w:rPr>
+                <w:color w:val="000000"/>
+                <w:szCs w:val="24"/>
+                <w:lang w:val="en-US" w:eastAsia="ja-JP"/>
+              </w:rPr>
+              <w:t>double</w:t>
+            </w:r>
+          </w:p>
+        </w:tc>
+        <w:tc>
+          <w:tcPr>
+            <w:tcW w:w="1640" w:type="dxa"/>
+            <w:hideMark/>
+          </w:tcPr>
+          <w:p>
+            <w:pPr>
+              <w:widowControl/>
+              <w:rPr>
+                <w:color w:val="000000"/>
+                <w:szCs w:val="24"/>
+                <w:lang w:val="en-US" w:eastAsia="ja-JP"/>
+              </w:rPr>
+            </w:pPr>
+            <w:r>
+              <w:rPr>
+                <w:color w:val="000000"/>
+                <w:szCs w:val="24"/>
+                <w:lang w:val="en-US" w:eastAsia="ja-JP"/>
+              </w:rPr>
+              <w:t>private</w:t>
+            </w:r>
+          </w:p>
+        </w:tc>
+        <w:tc>
+          <w:tcPr>
+            <w:tcW w:w="3646" w:type="dxa"/>
+            <w:hideMark/>
+          </w:tcPr>
+          <w:p>
+            <w:pPr>
+              <w:widowControl/>
+              <w:rPr>
+                <w:color w:val="000000"/>
+                <w:szCs w:val="24"/>
+                <w:lang w:val="en-US" w:eastAsia="ja-JP"/>
+              </w:rPr>
+            </w:pPr>
+            <w:r>
+              <w:rPr>
+                <w:color w:val="000000"/>
+                <w:szCs w:val="24"/>
+                <w:lang w:val="en-US" w:eastAsia="ja-JP"/>
+              </w:rPr>
+              <w:t>Ngày làm mất</w:t>
+            </w:r>
+          </w:p>
+        </w:tc>
+      </w:tr>
+    </w:tbl>
+    <w:p>
+      <w:pPr>
+        <w:pStyle w:val="Caption"/>
+        <w:keepNext/>
+      </w:pPr>
+    </w:p>
+    <w:p/>
+    <w:p>
+      <w:pPr>
+        <w:pStyle w:val="Caption"/>
+        <w:keepNext/>
+        <w:rPr>
+          <w:lang w:val="en-US"/>
+        </w:rPr>
+      </w:pPr>
+      <w:r>
+        <w:t xml:space="preserve">Bảng </w:t>
+      </w:r>
+      <w:r>
+        <w:fldChar w:fldCharType="begin"/>
+      </w:r>
+      <w:r>
+        <w:instrText xml:space="preserve"> SEQ Bảng \* ARABIC </w:instrText>
+      </w:r>
+      <w:r>
+        <w:fldChar w:fldCharType="separate"/>
+      </w:r>
+      <w:r>
+        <w:rPr>
+          <w:noProof/>
+        </w:rPr>
+        <w:t>10</w:t>
       </w:r>
       <w:r>
         <w:fldChar w:fldCharType="end"/>
@@ -9893,15 +10881,7 @@
                 <w:szCs w:val="24"/>
                 <w:lang w:val="en-US" w:eastAsia="ja-JP"/>
               </w:rPr>
-              <w:t xml:space="preserve">ID của </w:t>
-            </w:r>
-            <w:r>
-              <w:rPr>
-                <w:color w:val="000000"/>
-                <w:szCs w:val="24"/>
-                <w:lang w:val="en-US" w:eastAsia="ja-JP"/>
-              </w:rPr>
-              <w:t>nhà xuất bản</w:t>
+              <w:t>ID của nhà xuất bản</w:t>
             </w:r>
           </w:p>
         </w:tc>
@@ -10153,15 +11133,7 @@
                 <w:szCs w:val="24"/>
                 <w:lang w:val="en-US" w:eastAsia="ja-JP"/>
               </w:rPr>
-              <w:t>T</w:t>
-            </w:r>
-            <w:r>
-              <w:rPr>
-                <w:color w:val="000000"/>
-                <w:szCs w:val="24"/>
-                <w:lang w:val="en-US" w:eastAsia="ja-JP"/>
-              </w:rPr>
-              <w:t>ên nhà xuất bản</w:t>
+              <w:t>Tên nhà xuất bản</w:t>
             </w:r>
           </w:p>
         </w:tc>
@@ -10169,41 +11141,13 @@
     </w:tbl>
     <w:p>
       <w:pPr>
-        <w:pStyle w:val="BodyText"/>
-        <w:keepLines w:val="0"/>
-        <w:widowControl/>
-        <w:spacing w:before="120"/>
-        <w:jc w:val="both"/>
-        <w:rPr>
-          <w:i/>
-          <w:color w:val="0000FF"/>
-        </w:rPr>
-      </w:pPr>
-    </w:p>
-    <w:p>
-      <w:pPr>
-        <w:pStyle w:val="BodyText"/>
-        <w:keepLines w:val="0"/>
-        <w:widowControl/>
-        <w:spacing w:before="120"/>
-        <w:jc w:val="both"/>
-        <w:rPr>
-          <w:i/>
-          <w:color w:val="0000FF"/>
-        </w:rPr>
-      </w:pPr>
-    </w:p>
-    <w:p>
-      <w:pPr>
         <w:pStyle w:val="Heading1"/>
       </w:pPr>
-      <w:bookmarkStart w:id="6" w:name="_Toc167699050"/>
-      <w:bookmarkStart w:id="7" w:name="_Toc44508028"/>
       <w:r>
         <w:t>Sơ đồ trạng thái</w:t>
       </w:r>
+      <w:bookmarkEnd w:id="5"/>
       <w:bookmarkEnd w:id="6"/>
-      <w:bookmarkEnd w:id="7"/>
     </w:p>
     <w:p>
       <w:pPr>
@@ -10323,7 +11267,7 @@
         <w:rPr>
           <w:noProof/>
         </w:rPr>
-        <w:t>9</w:t>
+        <w:t>11</w:t>
       </w:r>
       <w:r>
         <w:fldChar w:fldCharType="end"/>
@@ -11041,7 +11985,7 @@
 </file>
 
 <file path=word/endnotes.xml><?xml version="1.0" encoding="utf-8"?>
-<w:endnotes xmlns:wpc="http://schemas.microsoft.com/office/word/2010/wordprocessingCanvas" xmlns:cx="http://schemas.microsoft.com/office/drawing/2014/chartex" xmlns:mc="http://schemas.openxmlformats.org/markup-compatibility/2006" xmlns:o="urn:schemas-microsoft-com:office:office" xmlns:r="http://schemas.openxmlformats.org/officeDocument/2006/relationships" xmlns:m="http://schemas.openxmlformats.org/officeDocument/2006/math" xmlns:v="urn:schemas-microsoft-com:vml" xmlns:wp14="http://schemas.microsoft.com/office/word/2010/wordprocessingDrawing" xmlns:wp="http://schemas.openxmlformats.org/drawingml/2006/wordprocessingDrawing" xmlns:w10="urn:schemas-microsoft-com:office:word" xmlns:w="http://schemas.openxmlformats.org/wordprocessingml/2006/main" xmlns:w14="http://schemas.microsoft.com/office/word/2010/wordml" xmlns:w15="http://schemas.microsoft.com/office/word/2012/wordml" xmlns:w16se="http://schemas.microsoft.com/office/word/2015/wordml/symex" xmlns:wpg="http://schemas.microsoft.com/office/word/2010/wordprocessingGroup" xmlns:wpi="http://schemas.microsoft.com/office/word/2010/wordprocessingInk" xmlns:wne="http://schemas.microsoft.com/office/word/2006/wordml" xmlns:wps="http://schemas.microsoft.com/office/word/2010/wordprocessingShape" mc:Ignorable="w14 w15 w16se wp14">
+<w:endnotes xmlns:wpc="http://schemas.microsoft.com/office/word/2010/wordprocessingCanvas" xmlns:cx="http://schemas.microsoft.com/office/drawing/2014/chartex" xmlns:cx1="http://schemas.microsoft.com/office/drawing/2015/9/8/chartex" xmlns:cx2="http://schemas.microsoft.com/office/drawing/2015/10/21/chartex" xmlns:cx3="http://schemas.microsoft.com/office/drawing/2016/5/9/chartex" xmlns:cx4="http://schemas.microsoft.com/office/drawing/2016/5/10/chartex" xmlns:cx5="http://schemas.microsoft.com/office/drawing/2016/5/11/chartex" xmlns:cx6="http://schemas.microsoft.com/office/drawing/2016/5/12/chartex" xmlns:cx7="http://schemas.microsoft.com/office/drawing/2016/5/13/chartex" xmlns:cx8="http://schemas.microsoft.com/office/drawing/2016/5/14/chartex" xmlns:mc="http://schemas.openxmlformats.org/markup-compatibility/2006" xmlns:aink="http://schemas.microsoft.com/office/drawing/2016/ink" xmlns:am3d="http://schemas.microsoft.com/office/drawing/2017/model3d" xmlns:o="urn:schemas-microsoft-com:office:office" xmlns:r="http://schemas.openxmlformats.org/officeDocument/2006/relationships" xmlns:m="http://schemas.openxmlformats.org/officeDocument/2006/math" xmlns:v="urn:schemas-microsoft-com:vml" xmlns:wp14="http://schemas.microsoft.com/office/word/2010/wordprocessingDrawing" xmlns:wp="http://schemas.openxmlformats.org/drawingml/2006/wordprocessingDrawing" xmlns:w10="urn:schemas-microsoft-com:office:word" xmlns:w="http://schemas.openxmlformats.org/wordprocessingml/2006/main" xmlns:w14="http://schemas.microsoft.com/office/word/2010/wordml" xmlns:w15="http://schemas.microsoft.com/office/word/2012/wordml" xmlns:w16cex="http://schemas.microsoft.com/office/word/2018/wordml/cex" xmlns:w16cid="http://schemas.microsoft.com/office/word/2016/wordml/cid" xmlns:w16="http://schemas.microsoft.com/office/word/2018/wordml" xmlns:w16se="http://schemas.microsoft.com/office/word/2015/wordml/symex" xmlns:wpg="http://schemas.microsoft.com/office/word/2010/wordprocessingGroup" xmlns:wpi="http://schemas.microsoft.com/office/word/2010/wordprocessingInk" xmlns:wne="http://schemas.microsoft.com/office/word/2006/wordml" xmlns:wps="http://schemas.microsoft.com/office/word/2010/wordprocessingShape" mc:Ignorable="w14 w15 w16se w16cid w16 w16cex wp14">
   <w:endnote w:type="separator" w:id="-1">
     <w:p>
       <w:r>
@@ -11060,7 +12004,7 @@
 </file>
 
 <file path=word/footer1.xml><?xml version="1.0" encoding="utf-8"?>
-<w:ftr xmlns:wpc="http://schemas.microsoft.com/office/word/2010/wordprocessingCanvas" xmlns:cx="http://schemas.microsoft.com/office/drawing/2014/chartex" xmlns:mc="http://schemas.openxmlformats.org/markup-compatibility/2006" xmlns:o="urn:schemas-microsoft-com:office:office" xmlns:r="http://schemas.openxmlformats.org/officeDocument/2006/relationships" xmlns:m="http://schemas.openxmlformats.org/officeDocument/2006/math" xmlns:v="urn:schemas-microsoft-com:vml" xmlns:wp14="http://schemas.microsoft.com/office/word/2010/wordprocessingDrawing" xmlns:wp="http://schemas.openxmlformats.org/drawingml/2006/wordprocessingDrawing" xmlns:w10="urn:schemas-microsoft-com:office:word" xmlns:w="http://schemas.openxmlformats.org/wordprocessingml/2006/main" xmlns:w14="http://schemas.microsoft.com/office/word/2010/wordml" xmlns:w15="http://schemas.microsoft.com/office/word/2012/wordml" xmlns:w16se="http://schemas.microsoft.com/office/word/2015/wordml/symex" xmlns:wpg="http://schemas.microsoft.com/office/word/2010/wordprocessingGroup" xmlns:wpi="http://schemas.microsoft.com/office/word/2010/wordprocessingInk" xmlns:wne="http://schemas.microsoft.com/office/word/2006/wordml" xmlns:wps="http://schemas.microsoft.com/office/word/2010/wordprocessingShape" mc:Ignorable="w14 w15 w16se wp14">
+<w:ftr xmlns:wpc="http://schemas.microsoft.com/office/word/2010/wordprocessingCanvas" xmlns:cx="http://schemas.microsoft.com/office/drawing/2014/chartex" xmlns:cx1="http://schemas.microsoft.com/office/drawing/2015/9/8/chartex" xmlns:cx2="http://schemas.microsoft.com/office/drawing/2015/10/21/chartex" xmlns:cx3="http://schemas.microsoft.com/office/drawing/2016/5/9/chartex" xmlns:cx4="http://schemas.microsoft.com/office/drawing/2016/5/10/chartex" xmlns:cx5="http://schemas.microsoft.com/office/drawing/2016/5/11/chartex" xmlns:cx6="http://schemas.microsoft.com/office/drawing/2016/5/12/chartex" xmlns:cx7="http://schemas.microsoft.com/office/drawing/2016/5/13/chartex" xmlns:cx8="http://schemas.microsoft.com/office/drawing/2016/5/14/chartex" xmlns:mc="http://schemas.openxmlformats.org/markup-compatibility/2006" xmlns:aink="http://schemas.microsoft.com/office/drawing/2016/ink" xmlns:am3d="http://schemas.microsoft.com/office/drawing/2017/model3d" xmlns:o="urn:schemas-microsoft-com:office:office" xmlns:r="http://schemas.openxmlformats.org/officeDocument/2006/relationships" xmlns:m="http://schemas.openxmlformats.org/officeDocument/2006/math" xmlns:v="urn:schemas-microsoft-com:vml" xmlns:wp14="http://schemas.microsoft.com/office/word/2010/wordprocessingDrawing" xmlns:wp="http://schemas.openxmlformats.org/drawingml/2006/wordprocessingDrawing" xmlns:w10="urn:schemas-microsoft-com:office:word" xmlns:w="http://schemas.openxmlformats.org/wordprocessingml/2006/main" xmlns:w14="http://schemas.microsoft.com/office/word/2010/wordml" xmlns:w15="http://schemas.microsoft.com/office/word/2012/wordml" xmlns:w16cex="http://schemas.microsoft.com/office/word/2018/wordml/cex" xmlns:w16cid="http://schemas.microsoft.com/office/word/2016/wordml/cid" xmlns:w16="http://schemas.microsoft.com/office/word/2018/wordml" xmlns:w16se="http://schemas.microsoft.com/office/word/2015/wordml/symex" xmlns:wpg="http://schemas.microsoft.com/office/word/2010/wordprocessingGroup" xmlns:wpi="http://schemas.microsoft.com/office/word/2010/wordprocessingInk" xmlns:wne="http://schemas.microsoft.com/office/word/2006/wordml" xmlns:wps="http://schemas.microsoft.com/office/word/2010/wordprocessingShape" mc:Ignorable="w14 w15 w16se w16cid w16 w16cex wp14">
   <w:p>
     <w:pPr>
       <w:pStyle w:val="Footer"/>
@@ -11149,7 +12093,7 @@
 </file>
 
 <file path=word/footer2.xml><?xml version="1.0" encoding="utf-8"?>
-<w:ftr xmlns:wpc="http://schemas.microsoft.com/office/word/2010/wordprocessingCanvas" xmlns:cx="http://schemas.microsoft.com/office/drawing/2014/chartex" xmlns:mc="http://schemas.openxmlformats.org/markup-compatibility/2006" xmlns:o="urn:schemas-microsoft-com:office:office" xmlns:r="http://schemas.openxmlformats.org/officeDocument/2006/relationships" xmlns:m="http://schemas.openxmlformats.org/officeDocument/2006/math" xmlns:v="urn:schemas-microsoft-com:vml" xmlns:wp14="http://schemas.microsoft.com/office/word/2010/wordprocessingDrawing" xmlns:wp="http://schemas.openxmlformats.org/drawingml/2006/wordprocessingDrawing" xmlns:w10="urn:schemas-microsoft-com:office:word" xmlns:w="http://schemas.openxmlformats.org/wordprocessingml/2006/main" xmlns:w14="http://schemas.microsoft.com/office/word/2010/wordml" xmlns:w15="http://schemas.microsoft.com/office/word/2012/wordml" xmlns:w16se="http://schemas.microsoft.com/office/word/2015/wordml/symex" xmlns:wpg="http://schemas.microsoft.com/office/word/2010/wordprocessingGroup" xmlns:wpi="http://schemas.microsoft.com/office/word/2010/wordprocessingInk" xmlns:wne="http://schemas.microsoft.com/office/word/2006/wordml" xmlns:wps="http://schemas.microsoft.com/office/word/2010/wordprocessingShape" mc:Ignorable="w14 w15 w16se wp14">
+<w:ftr xmlns:wpc="http://schemas.microsoft.com/office/word/2010/wordprocessingCanvas" xmlns:cx="http://schemas.microsoft.com/office/drawing/2014/chartex" xmlns:cx1="http://schemas.microsoft.com/office/drawing/2015/9/8/chartex" xmlns:cx2="http://schemas.microsoft.com/office/drawing/2015/10/21/chartex" xmlns:cx3="http://schemas.microsoft.com/office/drawing/2016/5/9/chartex" xmlns:cx4="http://schemas.microsoft.com/office/drawing/2016/5/10/chartex" xmlns:cx5="http://schemas.microsoft.com/office/drawing/2016/5/11/chartex" xmlns:cx6="http://schemas.microsoft.com/office/drawing/2016/5/12/chartex" xmlns:cx7="http://schemas.microsoft.com/office/drawing/2016/5/13/chartex" xmlns:cx8="http://schemas.microsoft.com/office/drawing/2016/5/14/chartex" xmlns:mc="http://schemas.openxmlformats.org/markup-compatibility/2006" xmlns:aink="http://schemas.microsoft.com/office/drawing/2016/ink" xmlns:am3d="http://schemas.microsoft.com/office/drawing/2017/model3d" xmlns:o="urn:schemas-microsoft-com:office:office" xmlns:r="http://schemas.openxmlformats.org/officeDocument/2006/relationships" xmlns:m="http://schemas.openxmlformats.org/officeDocument/2006/math" xmlns:v="urn:schemas-microsoft-com:vml" xmlns:wp14="http://schemas.microsoft.com/office/word/2010/wordprocessingDrawing" xmlns:wp="http://schemas.openxmlformats.org/drawingml/2006/wordprocessingDrawing" xmlns:w10="urn:schemas-microsoft-com:office:word" xmlns:w="http://schemas.openxmlformats.org/wordprocessingml/2006/main" xmlns:w14="http://schemas.microsoft.com/office/word/2010/wordml" xmlns:w15="http://schemas.microsoft.com/office/word/2012/wordml" xmlns:w16cex="http://schemas.microsoft.com/office/word/2018/wordml/cex" xmlns:w16cid="http://schemas.microsoft.com/office/word/2016/wordml/cid" xmlns:w16="http://schemas.microsoft.com/office/word/2018/wordml" xmlns:w16se="http://schemas.microsoft.com/office/word/2015/wordml/symex" xmlns:wpg="http://schemas.microsoft.com/office/word/2010/wordprocessingGroup" xmlns:wpi="http://schemas.microsoft.com/office/word/2010/wordprocessingInk" xmlns:wne="http://schemas.microsoft.com/office/word/2006/wordml" xmlns:wps="http://schemas.microsoft.com/office/word/2010/wordprocessingShape" mc:Ignorable="w14 w15 w16se w16cid w16 w16cex wp14">
   <w:tbl>
     <w:tblPr>
       <w:tblW w:w="0" w:type="auto"/>
@@ -11321,7 +12265,7 @@
 </file>
 
 <file path=word/footnotes.xml><?xml version="1.0" encoding="utf-8"?>
-<w:footnotes xmlns:wpc="http://schemas.microsoft.com/office/word/2010/wordprocessingCanvas" xmlns:cx="http://schemas.microsoft.com/office/drawing/2014/chartex" xmlns:mc="http://schemas.openxmlformats.org/markup-compatibility/2006" xmlns:o="urn:schemas-microsoft-com:office:office" xmlns:r="http://schemas.openxmlformats.org/officeDocument/2006/relationships" xmlns:m="http://schemas.openxmlformats.org/officeDocument/2006/math" xmlns:v="urn:schemas-microsoft-com:vml" xmlns:wp14="http://schemas.microsoft.com/office/word/2010/wordprocessingDrawing" xmlns:wp="http://schemas.openxmlformats.org/drawingml/2006/wordprocessingDrawing" xmlns:w10="urn:schemas-microsoft-com:office:word" xmlns:w="http://schemas.openxmlformats.org/wordprocessingml/2006/main" xmlns:w14="http://schemas.microsoft.com/office/word/2010/wordml" xmlns:w15="http://schemas.microsoft.com/office/word/2012/wordml" xmlns:w16se="http://schemas.microsoft.com/office/word/2015/wordml/symex" xmlns:wpg="http://schemas.microsoft.com/office/word/2010/wordprocessingGroup" xmlns:wpi="http://schemas.microsoft.com/office/word/2010/wordprocessingInk" xmlns:wne="http://schemas.microsoft.com/office/word/2006/wordml" xmlns:wps="http://schemas.microsoft.com/office/word/2010/wordprocessingShape" mc:Ignorable="w14 w15 w16se wp14">
+<w:footnotes xmlns:wpc="http://schemas.microsoft.com/office/word/2010/wordprocessingCanvas" xmlns:cx="http://schemas.microsoft.com/office/drawing/2014/chartex" xmlns:cx1="http://schemas.microsoft.com/office/drawing/2015/9/8/chartex" xmlns:cx2="http://schemas.microsoft.com/office/drawing/2015/10/21/chartex" xmlns:cx3="http://schemas.microsoft.com/office/drawing/2016/5/9/chartex" xmlns:cx4="http://schemas.microsoft.com/office/drawing/2016/5/10/chartex" xmlns:cx5="http://schemas.microsoft.com/office/drawing/2016/5/11/chartex" xmlns:cx6="http://schemas.microsoft.com/office/drawing/2016/5/12/chartex" xmlns:cx7="http://schemas.microsoft.com/office/drawing/2016/5/13/chartex" xmlns:cx8="http://schemas.microsoft.com/office/drawing/2016/5/14/chartex" xmlns:mc="http://schemas.openxmlformats.org/markup-compatibility/2006" xmlns:aink="http://schemas.microsoft.com/office/drawing/2016/ink" xmlns:am3d="http://schemas.microsoft.com/office/drawing/2017/model3d" xmlns:o="urn:schemas-microsoft-com:office:office" xmlns:r="http://schemas.openxmlformats.org/officeDocument/2006/relationships" xmlns:m="http://schemas.openxmlformats.org/officeDocument/2006/math" xmlns:v="urn:schemas-microsoft-com:vml" xmlns:wp14="http://schemas.microsoft.com/office/word/2010/wordprocessingDrawing" xmlns:wp="http://schemas.openxmlformats.org/drawingml/2006/wordprocessingDrawing" xmlns:w10="urn:schemas-microsoft-com:office:word" xmlns:w="http://schemas.openxmlformats.org/wordprocessingml/2006/main" xmlns:w14="http://schemas.microsoft.com/office/word/2010/wordml" xmlns:w15="http://schemas.microsoft.com/office/word/2012/wordml" xmlns:w16cex="http://schemas.microsoft.com/office/word/2018/wordml/cex" xmlns:w16cid="http://schemas.microsoft.com/office/word/2016/wordml/cid" xmlns:w16="http://schemas.microsoft.com/office/word/2018/wordml" xmlns:w16se="http://schemas.microsoft.com/office/word/2015/wordml/symex" xmlns:wpg="http://schemas.microsoft.com/office/word/2010/wordprocessingGroup" xmlns:wpi="http://schemas.microsoft.com/office/word/2010/wordprocessingInk" xmlns:wne="http://schemas.microsoft.com/office/word/2006/wordml" xmlns:wps="http://schemas.microsoft.com/office/word/2010/wordprocessingShape" mc:Ignorable="w14 w15 w16se w16cid w16 w16cex wp14">
   <w:footnote w:type="separator" w:id="-1">
     <w:p>
       <w:r>
@@ -11340,7 +12284,7 @@
 </file>
 
 <file path=word/header1.xml><?xml version="1.0" encoding="utf-8"?>
-<w:hdr xmlns:wpc="http://schemas.microsoft.com/office/word/2010/wordprocessingCanvas" xmlns:cx="http://schemas.microsoft.com/office/drawing/2014/chartex" xmlns:mc="http://schemas.openxmlformats.org/markup-compatibility/2006" xmlns:o="urn:schemas-microsoft-com:office:office" xmlns:r="http://schemas.openxmlformats.org/officeDocument/2006/relationships" xmlns:m="http://schemas.openxmlformats.org/officeDocument/2006/math" xmlns:v="urn:schemas-microsoft-com:vml" xmlns:wp14="http://schemas.microsoft.com/office/word/2010/wordprocessingDrawing" xmlns:wp="http://schemas.openxmlformats.org/drawingml/2006/wordprocessingDrawing" xmlns:w10="urn:schemas-microsoft-com:office:word" xmlns:w="http://schemas.openxmlformats.org/wordprocessingml/2006/main" xmlns:w14="http://schemas.microsoft.com/office/word/2010/wordml" xmlns:w15="http://schemas.microsoft.com/office/word/2012/wordml" xmlns:w16se="http://schemas.microsoft.com/office/word/2015/wordml/symex" xmlns:wpg="http://schemas.microsoft.com/office/word/2010/wordprocessingGroup" xmlns:wpi="http://schemas.microsoft.com/office/word/2010/wordprocessingInk" xmlns:wne="http://schemas.microsoft.com/office/word/2006/wordml" xmlns:wps="http://schemas.microsoft.com/office/word/2010/wordprocessingShape" mc:Ignorable="w14 w15 w16se wp14">
+<w:hdr xmlns:wpc="http://schemas.microsoft.com/office/word/2010/wordprocessingCanvas" xmlns:cx="http://schemas.microsoft.com/office/drawing/2014/chartex" xmlns:cx1="http://schemas.microsoft.com/office/drawing/2015/9/8/chartex" xmlns:cx2="http://schemas.microsoft.com/office/drawing/2015/10/21/chartex" xmlns:cx3="http://schemas.microsoft.com/office/drawing/2016/5/9/chartex" xmlns:cx4="http://schemas.microsoft.com/office/drawing/2016/5/10/chartex" xmlns:cx5="http://schemas.microsoft.com/office/drawing/2016/5/11/chartex" xmlns:cx6="http://schemas.microsoft.com/office/drawing/2016/5/12/chartex" xmlns:cx7="http://schemas.microsoft.com/office/drawing/2016/5/13/chartex" xmlns:cx8="http://schemas.microsoft.com/office/drawing/2016/5/14/chartex" xmlns:mc="http://schemas.openxmlformats.org/markup-compatibility/2006" xmlns:aink="http://schemas.microsoft.com/office/drawing/2016/ink" xmlns:am3d="http://schemas.microsoft.com/office/drawing/2017/model3d" xmlns:o="urn:schemas-microsoft-com:office:office" xmlns:r="http://schemas.openxmlformats.org/officeDocument/2006/relationships" xmlns:m="http://schemas.openxmlformats.org/officeDocument/2006/math" xmlns:v="urn:schemas-microsoft-com:vml" xmlns:wp14="http://schemas.microsoft.com/office/word/2010/wordprocessingDrawing" xmlns:wp="http://schemas.openxmlformats.org/drawingml/2006/wordprocessingDrawing" xmlns:w10="urn:schemas-microsoft-com:office:word" xmlns:w="http://schemas.openxmlformats.org/wordprocessingml/2006/main" xmlns:w14="http://schemas.microsoft.com/office/word/2010/wordml" xmlns:w15="http://schemas.microsoft.com/office/word/2012/wordml" xmlns:w16cex="http://schemas.microsoft.com/office/word/2018/wordml/cex" xmlns:w16cid="http://schemas.microsoft.com/office/word/2016/wordml/cid" xmlns:w16="http://schemas.microsoft.com/office/word/2018/wordml" xmlns:w16se="http://schemas.microsoft.com/office/word/2015/wordml/symex" xmlns:wpg="http://schemas.microsoft.com/office/word/2010/wordprocessingGroup" xmlns:wpi="http://schemas.microsoft.com/office/word/2010/wordprocessingInk" xmlns:wne="http://schemas.microsoft.com/office/word/2006/wordml" xmlns:wps="http://schemas.microsoft.com/office/word/2010/wordprocessingShape" mc:Ignorable="w14 w15 w16se w16cid w16 w16cex wp14">
   <w:p>
     <w:pPr>
       <w:pStyle w:val="Header"/>
@@ -11493,7 +12437,7 @@
         </mc:Choice>
         <mc:Fallback>
           <w:pict>
-            <v:shape w14:anchorId="66B823E5" id="Freeform 1" o:spid="_x0000_s1026" style="position:absolute;margin-left:0;margin-top:0;width:93.15pt;height:813pt;flip:x;z-index:251660800;visibility:visible;mso-wrap-style:square;mso-width-percent:0;mso-height-percent:0;mso-wrap-distance-left:9pt;mso-wrap-distance-top:0;mso-wrap-distance-right:9pt;mso-wrap-distance-bottom:0;mso-position-horizontal:absolute;mso-position-horizontal-relative:page;mso-position-vertical:absolute;mso-position-vertical-relative:page;mso-width-percent:0;mso-height-percent:0;mso-width-relative:page;mso-height-relative:page;v-text-anchor:top" coordsize="502,3168" o:gfxdata="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" path="m502,c93,,93,,93,,146,383,323,1900,,3168v502,,502,,502,l502,xe" fillcolor="#8db3e2" stroked="f" strokecolor="#212120">
+            <v:shape w14:anchorId="4F7A3B06" id="Freeform 1" o:spid="_x0000_s1026" style="position:absolute;margin-left:0;margin-top:0;width:93.15pt;height:813pt;flip:x;z-index:251660800;visibility:visible;mso-wrap-style:square;mso-width-percent:0;mso-height-percent:0;mso-wrap-distance-left:9pt;mso-wrap-distance-top:0;mso-wrap-distance-right:9pt;mso-wrap-distance-bottom:0;mso-position-horizontal:absolute;mso-position-horizontal-relative:page;mso-position-vertical:absolute;mso-position-vertical-relative:page;mso-width-percent:0;mso-height-percent:0;mso-width-relative:page;mso-height-relative:page;v-text-anchor:top" coordsize="502,3168" o:gfxdata="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" path="m502,c93,,93,,93,,146,383,323,1900,,3168v502,,502,,502,l502,xe" fillcolor="#8db3e2" stroked="f" strokecolor="#212120">
               <v:fill color2="#1f497d" rotate="t" focus="100%" type="gradient"/>
               <v:shadow color="#8c8682"/>
               <v:path arrowok="t" o:connecttype="custom" o:connectlocs="1183005,0;219162,0;0,10325100;1183005,10325100;1183005,0" o:connectangles="0,0,0,0,0"/>
@@ -11654,7 +12598,7 @@
 </file>
 
 <file path=word/header2.xml><?xml version="1.0" encoding="utf-8"?>
-<w:hdr xmlns:wpc="http://schemas.microsoft.com/office/word/2010/wordprocessingCanvas" xmlns:cx="http://schemas.microsoft.com/office/drawing/2014/chartex" xmlns:mc="http://schemas.openxmlformats.org/markup-compatibility/2006" xmlns:o="urn:schemas-microsoft-com:office:office" xmlns:r="http://schemas.openxmlformats.org/officeDocument/2006/relationships" xmlns:m="http://schemas.openxmlformats.org/officeDocument/2006/math" xmlns:v="urn:schemas-microsoft-com:vml" xmlns:wp14="http://schemas.microsoft.com/office/word/2010/wordprocessingDrawing" xmlns:wp="http://schemas.openxmlformats.org/drawingml/2006/wordprocessingDrawing" xmlns:w10="urn:schemas-microsoft-com:office:word" xmlns:w="http://schemas.openxmlformats.org/wordprocessingml/2006/main" xmlns:w14="http://schemas.microsoft.com/office/word/2010/wordml" xmlns:w15="http://schemas.microsoft.com/office/word/2012/wordml" xmlns:w16se="http://schemas.microsoft.com/office/word/2015/wordml/symex" xmlns:wpg="http://schemas.microsoft.com/office/word/2010/wordprocessingGroup" xmlns:wpi="http://schemas.microsoft.com/office/word/2010/wordprocessingInk" xmlns:wne="http://schemas.microsoft.com/office/word/2006/wordml" xmlns:wps="http://schemas.microsoft.com/office/word/2010/wordprocessingShape" mc:Ignorable="w14 w15 w16se wp14">
+<w:hdr xmlns:wpc="http://schemas.microsoft.com/office/word/2010/wordprocessingCanvas" xmlns:cx="http://schemas.microsoft.com/office/drawing/2014/chartex" xmlns:cx1="http://schemas.microsoft.com/office/drawing/2015/9/8/chartex" xmlns:cx2="http://schemas.microsoft.com/office/drawing/2015/10/21/chartex" xmlns:cx3="http://schemas.microsoft.com/office/drawing/2016/5/9/chartex" xmlns:cx4="http://schemas.microsoft.com/office/drawing/2016/5/10/chartex" xmlns:cx5="http://schemas.microsoft.com/office/drawing/2016/5/11/chartex" xmlns:cx6="http://schemas.microsoft.com/office/drawing/2016/5/12/chartex" xmlns:cx7="http://schemas.microsoft.com/office/drawing/2016/5/13/chartex" xmlns:cx8="http://schemas.microsoft.com/office/drawing/2016/5/14/chartex" xmlns:mc="http://schemas.openxmlformats.org/markup-compatibility/2006" xmlns:aink="http://schemas.microsoft.com/office/drawing/2016/ink" xmlns:am3d="http://schemas.microsoft.com/office/drawing/2017/model3d" xmlns:o="urn:schemas-microsoft-com:office:office" xmlns:r="http://schemas.openxmlformats.org/officeDocument/2006/relationships" xmlns:m="http://schemas.openxmlformats.org/officeDocument/2006/math" xmlns:v="urn:schemas-microsoft-com:vml" xmlns:wp14="http://schemas.microsoft.com/office/word/2010/wordprocessingDrawing" xmlns:wp="http://schemas.openxmlformats.org/drawingml/2006/wordprocessingDrawing" xmlns:w10="urn:schemas-microsoft-com:office:word" xmlns:w="http://schemas.openxmlformats.org/wordprocessingml/2006/main" xmlns:w14="http://schemas.microsoft.com/office/word/2010/wordml" xmlns:w15="http://schemas.microsoft.com/office/word/2012/wordml" xmlns:w16cex="http://schemas.microsoft.com/office/word/2018/wordml/cex" xmlns:w16cid="http://schemas.microsoft.com/office/word/2016/wordml/cid" xmlns:w16="http://schemas.microsoft.com/office/word/2018/wordml" xmlns:w16se="http://schemas.microsoft.com/office/word/2015/wordml/symex" xmlns:wpg="http://schemas.microsoft.com/office/word/2010/wordprocessingGroup" xmlns:wpi="http://schemas.microsoft.com/office/word/2010/wordprocessingInk" xmlns:wne="http://schemas.microsoft.com/office/word/2006/wordml" xmlns:wps="http://schemas.microsoft.com/office/word/2010/wordprocessingShape" mc:Ignorable="w14 w15 w16se w16cid w16 w16cex wp14">
   <w:p>
     <w:r>
       <w:rPr>
@@ -11841,7 +12785,7 @@
 </file>
 
 <file path=word/numbering.xml><?xml version="1.0" encoding="utf-8"?>
-<w:numbering xmlns:wpc="http://schemas.microsoft.com/office/word/2010/wordprocessingCanvas" xmlns:cx="http://schemas.microsoft.com/office/drawing/2014/chartex" xmlns:mc="http://schemas.openxmlformats.org/markup-compatibility/2006" xmlns:o="urn:schemas-microsoft-com:office:office" xmlns:r="http://schemas.openxmlformats.org/officeDocument/2006/relationships" xmlns:m="http://schemas.openxmlformats.org/officeDocument/2006/math" xmlns:v="urn:schemas-microsoft-com:vml" xmlns:wp14="http://schemas.microsoft.com/office/word/2010/wordprocessingDrawing" xmlns:wp="http://schemas.openxmlformats.org/drawingml/2006/wordprocessingDrawing" xmlns:w10="urn:schemas-microsoft-com:office:word" xmlns:w="http://schemas.openxmlformats.org/wordprocessingml/2006/main" xmlns:w14="http://schemas.microsoft.com/office/word/2010/wordml" xmlns:w15="http://schemas.microsoft.com/office/word/2012/wordml" xmlns:w16se="http://schemas.microsoft.com/office/word/2015/wordml/symex" xmlns:wpg="http://schemas.microsoft.com/office/word/2010/wordprocessingGroup" xmlns:wpi="http://schemas.microsoft.com/office/word/2010/wordprocessingInk" xmlns:wne="http://schemas.microsoft.com/office/word/2006/wordml" xmlns:wps="http://schemas.microsoft.com/office/word/2010/wordprocessingShape" mc:Ignorable="w14 w15 w16se wp14">
+<w:numbering xmlns:wpc="http://schemas.microsoft.com/office/word/2010/wordprocessingCanvas" xmlns:cx="http://schemas.microsoft.com/office/drawing/2014/chartex" xmlns:cx1="http://schemas.microsoft.com/office/drawing/2015/9/8/chartex" xmlns:cx2="http://schemas.microsoft.com/office/drawing/2015/10/21/chartex" xmlns:cx3="http://schemas.microsoft.com/office/drawing/2016/5/9/chartex" xmlns:cx4="http://schemas.microsoft.com/office/drawing/2016/5/10/chartex" xmlns:cx5="http://schemas.microsoft.com/office/drawing/2016/5/11/chartex" xmlns:cx6="http://schemas.microsoft.com/office/drawing/2016/5/12/chartex" xmlns:cx7="http://schemas.microsoft.com/office/drawing/2016/5/13/chartex" xmlns:cx8="http://schemas.microsoft.com/office/drawing/2016/5/14/chartex" xmlns:mc="http://schemas.openxmlformats.org/markup-compatibility/2006" xmlns:aink="http://schemas.microsoft.com/office/drawing/2016/ink" xmlns:am3d="http://schemas.microsoft.com/office/drawing/2017/model3d" xmlns:o="urn:schemas-microsoft-com:office:office" xmlns:r="http://schemas.openxmlformats.org/officeDocument/2006/relationships" xmlns:m="http://schemas.openxmlformats.org/officeDocument/2006/math" xmlns:v="urn:schemas-microsoft-com:vml" xmlns:wp14="http://schemas.microsoft.com/office/word/2010/wordprocessingDrawing" xmlns:wp="http://schemas.openxmlformats.org/drawingml/2006/wordprocessingDrawing" xmlns:w10="urn:schemas-microsoft-com:office:word" xmlns:w="http://schemas.openxmlformats.org/wordprocessingml/2006/main" xmlns:w14="http://schemas.microsoft.com/office/word/2010/wordml" xmlns:w15="http://schemas.microsoft.com/office/word/2012/wordml" xmlns:w16cex="http://schemas.microsoft.com/office/word/2018/wordml/cex" xmlns:w16cid="http://schemas.microsoft.com/office/word/2016/wordml/cid" xmlns:w16="http://schemas.microsoft.com/office/word/2018/wordml" xmlns:w16se="http://schemas.microsoft.com/office/word/2015/wordml/symex" xmlns:wpg="http://schemas.microsoft.com/office/word/2010/wordprocessingGroup" xmlns:wpi="http://schemas.microsoft.com/office/word/2010/wordprocessingInk" xmlns:wne="http://schemas.microsoft.com/office/word/2006/wordml" xmlns:wps="http://schemas.microsoft.com/office/word/2010/wordprocessingShape" mc:Ignorable="w14 w15 w16se w16cid w16 w16cex wp14">
   <w:abstractNum w:abstractNumId="0" w15:restartNumberingAfterBreak="0">
     <w:nsid w:val="FFFFFFFB"/>
     <w:multiLevelType w:val="multilevel"/>
@@ -13875,7 +14819,7 @@
 </file>
 
 <file path=word/styles.xml><?xml version="1.0" encoding="utf-8"?>
-<w:styles xmlns:mc="http://schemas.openxmlformats.org/markup-compatibility/2006" xmlns:r="http://schemas.openxmlformats.org/officeDocument/2006/relationships" xmlns:w="http://schemas.openxmlformats.org/wordprocessingml/2006/main" xmlns:w14="http://schemas.microsoft.com/office/word/2010/wordml" xmlns:w15="http://schemas.microsoft.com/office/word/2012/wordml" xmlns:w16se="http://schemas.microsoft.com/office/word/2015/wordml/symex" mc:Ignorable="w14 w15 w16se">
+<w:styles xmlns:mc="http://schemas.openxmlformats.org/markup-compatibility/2006" xmlns:r="http://schemas.openxmlformats.org/officeDocument/2006/relationships" xmlns:w="http://schemas.openxmlformats.org/wordprocessingml/2006/main" xmlns:w14="http://schemas.microsoft.com/office/word/2010/wordml" xmlns:w15="http://schemas.microsoft.com/office/word/2012/wordml" xmlns:w16cex="http://schemas.microsoft.com/office/word/2018/wordml/cex" xmlns:w16cid="http://schemas.microsoft.com/office/word/2016/wordml/cid" xmlns:w16="http://schemas.microsoft.com/office/word/2018/wordml" xmlns:w16se="http://schemas.microsoft.com/office/word/2015/wordml/symex" mc:Ignorable="w14 w15 w16se w16cid w16 w16cex">
   <w:docDefaults>
     <w:rPrDefault>
       <w:rPr>
@@ -13885,7 +14829,7 @@
     </w:rPrDefault>
     <w:pPrDefault/>
   </w:docDefaults>
-  <w:latentStyles w:defLockedState="0" w:defUIPriority="0" w:defSemiHidden="0" w:defUnhideWhenUsed="0" w:defQFormat="0" w:count="371">
+  <w:latentStyles w:defLockedState="0" w:defUIPriority="0" w:defSemiHidden="0" w:defUnhideWhenUsed="0" w:defQFormat="0" w:count="376">
     <w:lsdException w:name="Normal" w:qFormat="1"/>
     <w:lsdException w:name="heading 1" w:qFormat="1"/>
     <w:lsdException w:name="heading 2" w:qFormat="1"/>
@@ -13985,7 +14929,6 @@
     <w:lsdException w:name="HTML Sample" w:semiHidden="1" w:unhideWhenUsed="1"/>
     <w:lsdException w:name="HTML Typewriter" w:semiHidden="1" w:unhideWhenUsed="1"/>
     <w:lsdException w:name="HTML Variable" w:semiHidden="1" w:unhideWhenUsed="1"/>
-    <w:lsdException w:name="Normal Table" w:semiHidden="1" w:unhideWhenUsed="1"/>
     <w:lsdException w:name="annotation subject" w:semiHidden="1" w:unhideWhenUsed="1"/>
     <w:lsdException w:name="No List" w:semiHidden="1" w:unhideWhenUsed="1"/>
     <w:lsdException w:name="Outline List 1" w:semiHidden="1" w:unhideWhenUsed="1"/>
@@ -14028,11 +14971,8 @@
     <w:lsdException w:name="Table Contemporary" w:semiHidden="1" w:unhideWhenUsed="1"/>
     <w:lsdException w:name="Table Elegant" w:semiHidden="1" w:unhideWhenUsed="1"/>
     <w:lsdException w:name="Table Professional" w:semiHidden="1" w:unhideWhenUsed="1"/>
-    <w:lsdException w:name="Table Subtle 1" w:semiHidden="1" w:unhideWhenUsed="1"/>
     <w:lsdException w:name="Table Subtle 2" w:semiHidden="1" w:unhideWhenUsed="1"/>
     <w:lsdException w:name="Table Web 1" w:semiHidden="1" w:unhideWhenUsed="1"/>
-    <w:lsdException w:name="Table Web 2" w:semiHidden="1" w:unhideWhenUsed="1"/>
-    <w:lsdException w:name="Table Web 3" w:semiHidden="1" w:unhideWhenUsed="1"/>
     <w:lsdException w:name="Balloon Text" w:semiHidden="1" w:unhideWhenUsed="1"/>
     <w:lsdException w:name="Table Theme" w:semiHidden="1" w:unhideWhenUsed="1"/>
     <w:lsdException w:name="Placeholder Text" w:semiHidden="1" w:uiPriority="99"/>
@@ -14250,6 +15190,11 @@
     <w:lsdException w:name="List Table 5 Dark Accent 6" w:uiPriority="50"/>
     <w:lsdException w:name="List Table 6 Colorful Accent 6" w:uiPriority="51"/>
     <w:lsdException w:name="List Table 7 Colorful Accent 6" w:uiPriority="52"/>
+    <w:lsdException w:name="Mention" w:semiHidden="1" w:uiPriority="99" w:unhideWhenUsed="1"/>
+    <w:lsdException w:name="Smart Hyperlink" w:semiHidden="1" w:uiPriority="99" w:unhideWhenUsed="1"/>
+    <w:lsdException w:name="Hashtag" w:semiHidden="1" w:uiPriority="99" w:unhideWhenUsed="1"/>
+    <w:lsdException w:name="Unresolved Mention" w:semiHidden="1" w:uiPriority="99" w:unhideWhenUsed="1"/>
+    <w:lsdException w:name="Smart Link" w:semiHidden="1" w:uiPriority="99" w:unhideWhenUsed="1"/>
   </w:latentStyles>
   <w:style w:type="paragraph" w:default="1" w:styleId="Normal">
     <w:name w:val="Normal"/>

</xml_diff>